<commit_message>
restting code to previous
</commit_message>
<xml_diff>
--- a/READ ME/High-level Documents/Quick start guide.docx
+++ b/READ ME/High-level Documents/Quick start guide.docx
@@ -436,6 +436,74 @@
       <w:proofErr w:type="spellEnd"/>
       <w:r>
         <w:t xml:space="preserve"> to see the results of the test.</w:t>
+      </w:r>
+    </w:p>
+    <w:p>
+      <w:pPr>
+        <w:pStyle w:val="ListParagraph"/>
+        <w:numPr>
+          <w:ilvl w:val="0"/>
+          <w:numId w:val="1"/>
+        </w:numPr>
+      </w:pPr>
+      <w:r>
+        <w:t>Shut everything down when you’re done</w:t>
+      </w:r>
+    </w:p>
+    <w:p>
+      <w:pPr>
+        <w:pStyle w:val="ListParagraph"/>
+        <w:numPr>
+          <w:ilvl w:val="1"/>
+          <w:numId w:val="1"/>
+        </w:numPr>
+      </w:pPr>
+      <w:r>
+        <w:t xml:space="preserve">Type </w:t>
+      </w:r>
+      <w:proofErr w:type="spellStart"/>
+      <w:r>
+        <w:t>sudo</w:t>
+      </w:r>
+      <w:proofErr w:type="spellEnd"/>
+      <w:r>
+        <w:t xml:space="preserve"> shutdown now</w:t>
+      </w:r>
+    </w:p>
+    <w:p>
+      <w:pPr>
+        <w:pStyle w:val="ListParagraph"/>
+        <w:numPr>
+          <w:ilvl w:val="1"/>
+          <w:numId w:val="1"/>
+        </w:numPr>
+      </w:pPr>
+      <w:r>
+        <w:t>Unplug battery from drone</w:t>
+      </w:r>
+    </w:p>
+    <w:p>
+      <w:pPr>
+        <w:pStyle w:val="ListParagraph"/>
+        <w:numPr>
+          <w:ilvl w:val="1"/>
+          <w:numId w:val="1"/>
+        </w:numPr>
+      </w:pPr>
+      <w:r>
+        <w:t>Switch Vicon off</w:t>
+      </w:r>
+    </w:p>
+    <w:p>
+      <w:pPr>
+        <w:pStyle w:val="ListParagraph"/>
+        <w:numPr>
+          <w:ilvl w:val="1"/>
+          <w:numId w:val="1"/>
+        </w:numPr>
+      </w:pPr>
+      <w:r>
+        <w:t>Remove table and test bench from flight room</w:t>
       </w:r>
     </w:p>
     <w:sectPr>

</xml_diff>